<commit_message>
Finished all individual requirements
</commit_message>
<xml_diff>
--- a/383Game/Doc/tl1/CC_Champion_draft.docx
+++ b/383Game/Doc/tl1/CC_Champion_draft.docx
@@ -69,7 +69,15 @@
         <w:t xml:space="preserve">Some more specific scenarios of what work I will be doing includes sourcing audio samples. There are many free audio samples online but not many will work thematically or </w:t>
       </w:r>
       <w:r>
-        <w:t>add to the game in a meaningful way. Each action should have multiple sound effects as well. This is so a single sound effect never gets played out or annoying. For example, if there is a lot of attacking in the game, having a single attack sound effect may get annoying to hear repeatedly. There will also be multiple power ups which will include sound effect variants. For those scenarios, I will have to edit our current sound effects so they are both similar but apparent that they are different.</w:t>
+        <w:t xml:space="preserve">add to the game in a meaningful way. Each action should have multiple sound effects as well. This is so a single sound effect never gets played out or annoying. For example, if there is a lot of attacking in the game, having a single attack sound effect may get annoying to hear repeatedly. There will also be multiple power ups which will include sound effect variants. For those scenarios, I will have to edit our current sound </w:t>
+      </w:r>
+      <w:proofErr w:type="gramStart"/>
+      <w:r>
+        <w:t>effects</w:t>
+      </w:r>
+      <w:proofErr w:type="gramEnd"/>
+      <w:r>
+        <w:t xml:space="preserve"> so they are both similar but apparent that they are different.</w:t>
       </w:r>
     </w:p>
     <w:p>
@@ -77,7 +85,23 @@
         <w:ind w:left="720"/>
       </w:pPr>
       <w:r>
-        <w:t>Background or theme music will also be very important. Proper theme music will tie a level together and ensure that there are never empty sections in the game. Transitions will also be an important indication of game flow and emphasis. For example when a boss appears having the music change will help show it’s significance.</w:t>
+        <w:t xml:space="preserve">Background or theme music will also be very important. Proper theme music will tie a level together and ensure that there are never empty sections in the game. Transitions will also be an important indication of game flow and emphasis. For </w:t>
+      </w:r>
+      <w:proofErr w:type="gramStart"/>
+      <w:r>
+        <w:t>example</w:t>
+      </w:r>
+      <w:proofErr w:type="gramEnd"/>
+      <w:r>
+        <w:t xml:space="preserve"> when a boss appears having the music change will help show </w:t>
+      </w:r>
+      <w:proofErr w:type="spellStart"/>
+      <w:r>
+        <w:t>it’s</w:t>
+      </w:r>
+      <w:proofErr w:type="spellEnd"/>
+      <w:r>
+        <w:t xml:space="preserve"> significance.</w:t>
       </w:r>
     </w:p>
     <w:p>
@@ -796,13 +820,7 @@
         <w:rPr>
           <w:lang w:val="en-CA"/>
         </w:rPr>
-        <w:t xml:space="preserve">Use Case </w:t>
-      </w:r>
-      <w:r>
-        <w:rPr>
-          <w:lang w:val="en-CA"/>
-        </w:rPr>
-        <w:t>2</w:t>
+        <w:t>Use Case 2</w:t>
       </w:r>
       <w:r>
         <w:rPr>
@@ -892,13 +910,21 @@
         <w:rPr>
           <w:lang w:val="en-CA"/>
         </w:rPr>
-        <w:t xml:space="preserve"> </w:t>
-      </w:r>
-      <w:r>
-        <w:rPr>
-          <w:lang w:val="en-CA"/>
-        </w:rPr>
-        <w:t xml:space="preserve">Game needs to be running and </w:t>
+        <w:t xml:space="preserve"> Game needs to be </w:t>
+      </w:r>
+      <w:proofErr w:type="gramStart"/>
+      <w:r>
+        <w:rPr>
+          <w:lang w:val="en-CA"/>
+        </w:rPr>
+        <w:t>running</w:t>
+      </w:r>
+      <w:proofErr w:type="gramEnd"/>
+      <w:r>
+        <w:rPr>
+          <w:lang w:val="en-CA"/>
+        </w:rPr>
+        <w:t xml:space="preserve"> and </w:t>
       </w:r>
       <w:r>
         <w:rPr>
@@ -1215,50 +1241,21 @@
         </w:numPr>
       </w:pPr>
       <w:r>
+        <w:lastRenderedPageBreak/>
         <w:t>Data Flow diagram(s) from Level 0 to process description for your feature</w:t>
       </w:r>
       <w:r>
         <w:t xml:space="preserve"> _______14</w:t>
       </w:r>
-    </w:p>
-    <w:p>
-      <w:pPr>
-        <w:ind w:left="720"/>
-      </w:pPr>
-      <w:r>
-        <w:t>[Get the Level 0 from your team.  Highlight the path to your feature]</w:t>
-      </w:r>
-    </w:p>
-    <w:p>
-      <w:pPr>
-        <w:ind w:left="720"/>
-      </w:pPr>
-      <w:r>
-        <w:t>Example:</w:t>
-      </w:r>
-    </w:p>
-    <w:p>
-      <w:pPr>
-        <w:pStyle w:val="Heading3"/>
-        <w:ind w:left="1440"/>
-      </w:pPr>
-      <w:r>
-        <w:t>Data Flow Diagrams</w:t>
-      </w:r>
-    </w:p>
-    <w:p>
-      <w:pPr>
-        <w:ind w:left="720"/>
-      </w:pPr>
       <w:r>
         <w:rPr>
           <w:noProof/>
         </w:rPr>
         <w:drawing>
-          <wp:inline distT="0" distB="0" distL="0" distR="0" wp14:anchorId="18F1CA2B" wp14:editId="0EE583A7">
-            <wp:extent cx="5610225" cy="4076700"/>
-            <wp:effectExtent l="0" t="0" r="9525" b="0"/>
-            <wp:docPr id="1" name="Picture 1"/>
+          <wp:inline distT="0" distB="0" distL="0" distR="0" wp14:anchorId="40BAA05F" wp14:editId="7C45C565">
+            <wp:extent cx="5038090" cy="7566660"/>
+            <wp:effectExtent l="0" t="0" r="0" b="0"/>
+            <wp:docPr id="1266579244" name="Picture 1" descr="A screenshot of a computer&#10;&#10;AI-generated content may be incorrect."/>
             <wp:cNvGraphicFramePr>
               <a:graphicFrameLocks xmlns:a="http://schemas.openxmlformats.org/drawingml/2006/main" noChangeAspect="1"/>
             </wp:cNvGraphicFramePr>
@@ -1266,10 +1263,8 @@
               <a:graphicData uri="http://schemas.openxmlformats.org/drawingml/2006/picture">
                 <pic:pic xmlns:pic="http://schemas.openxmlformats.org/drawingml/2006/picture">
                   <pic:nvPicPr>
-                    <pic:cNvPr id="0" name="Picture 1"/>
-                    <pic:cNvPicPr>
-                      <a:picLocks noChangeAspect="1" noChangeArrowheads="1"/>
-                    </pic:cNvPicPr>
+                    <pic:cNvPr id="1266579244" name="Picture 1" descr="A screenshot of a computer&#10;&#10;AI-generated content may be incorrect."/>
+                    <pic:cNvPicPr/>
                   </pic:nvPicPr>
                   <pic:blipFill>
                     <a:blip r:embed="rId7">
@@ -1279,23 +1274,18 @@
                         </a:ext>
                       </a:extLst>
                     </a:blip>
-                    <a:srcRect/>
                     <a:stretch>
                       <a:fillRect/>
                     </a:stretch>
                   </pic:blipFill>
-                  <pic:spPr bwMode="auto">
+                  <pic:spPr>
                     <a:xfrm>
                       <a:off x="0" y="0"/>
-                      <a:ext cx="5610225" cy="4076700"/>
+                      <a:ext cx="5038090" cy="7566660"/>
                     </a:xfrm>
                     <a:prstGeom prst="rect">
                       <a:avLst/>
                     </a:prstGeom>
-                    <a:noFill/>
-                    <a:ln>
-                      <a:noFill/>
-                    </a:ln>
                   </pic:spPr>
                 </pic:pic>
               </a:graphicData>
@@ -1320,34 +1310,7 @@
         <w:ind w:left="2160"/>
       </w:pPr>
       <w:r>
-        <w:t>Assign rooms*:</w:t>
-      </w:r>
-    </w:p>
-    <w:p>
-      <w:pPr>
-        <w:spacing w:after="0"/>
-        <w:ind w:left="2880"/>
-      </w:pPr>
-      <w:r>
-        <w:t>WHILE teacher in two places at once OR two classes in the same room</w:t>
-      </w:r>
-    </w:p>
-    <w:p>
-      <w:pPr>
-        <w:spacing w:after="0"/>
-        <w:ind w:left="2880"/>
-      </w:pPr>
-      <w:r>
-        <w:t xml:space="preserve">     Randomly redistribute classes</w:t>
-      </w:r>
-    </w:p>
-    <w:p>
-      <w:pPr>
-        <w:spacing w:after="0"/>
-        <w:ind w:left="2880"/>
-      </w:pPr>
-      <w:r>
-        <w:t>END WHILE</w:t>
+        <w:t>Play Sound:</w:t>
       </w:r>
     </w:p>
     <w:p>
@@ -1356,14 +1319,161 @@
         <w:ind w:left="2160"/>
       </w:pPr>
       <w:r>
-        <w:rPr>
-          <w:b/>
-        </w:rPr>
-        <w:t>*Notes</w:t>
-      </w:r>
-      <w:r>
-        <w:t>: Yours should be much longer. You could use a decision tree or decision table instead if it is more appropriate.</w:t>
-      </w:r>
+        <w:tab/>
+        <w:t>IF UI returns an input &amp;&amp; action has sound effect</w:t>
+      </w:r>
+    </w:p>
+    <w:p>
+      <w:pPr>
+        <w:spacing w:after="0"/>
+        <w:ind w:left="2160"/>
+      </w:pPr>
+      <w:r>
+        <w:tab/>
+      </w:r>
+      <w:r>
+        <w:tab/>
+      </w:r>
+      <w:proofErr w:type="spellStart"/>
+      <w:proofErr w:type="gramStart"/>
+      <w:r>
+        <w:t>PlaySound</w:t>
+      </w:r>
+      <w:proofErr w:type="spellEnd"/>
+      <w:r>
+        <w:t>(</w:t>
+      </w:r>
+      <w:proofErr w:type="gramEnd"/>
+      <w:r>
+        <w:t>Action)</w:t>
+      </w:r>
+    </w:p>
+    <w:p>
+      <w:pPr>
+        <w:spacing w:after="0"/>
+        <w:ind w:left="2160"/>
+      </w:pPr>
+      <w:r>
+        <w:tab/>
+        <w:t>ELSE IF animation runs</w:t>
+      </w:r>
+    </w:p>
+    <w:p>
+      <w:pPr>
+        <w:spacing w:after="0"/>
+        <w:ind w:left="2160"/>
+      </w:pPr>
+      <w:r>
+        <w:tab/>
+      </w:r>
+      <w:r>
+        <w:tab/>
+      </w:r>
+      <w:proofErr w:type="spellStart"/>
+      <w:proofErr w:type="gramStart"/>
+      <w:r>
+        <w:t>PlaySound</w:t>
+      </w:r>
+      <w:proofErr w:type="spellEnd"/>
+      <w:r>
+        <w:t>(</w:t>
+      </w:r>
+      <w:proofErr w:type="gramEnd"/>
+      <w:r>
+        <w:t>Action)</w:t>
+      </w:r>
+    </w:p>
+    <w:p>
+      <w:pPr>
+        <w:spacing w:after="0"/>
+        <w:ind w:left="2160"/>
+      </w:pPr>
+    </w:p>
+    <w:p>
+      <w:pPr>
+        <w:spacing w:after="0"/>
+        <w:ind w:left="2160"/>
+      </w:pPr>
+      <w:r>
+        <w:tab/>
+      </w:r>
+      <w:proofErr w:type="spellStart"/>
+      <w:proofErr w:type="gramStart"/>
+      <w:r>
+        <w:t>PlaySound</w:t>
+      </w:r>
+      <w:proofErr w:type="spellEnd"/>
+      <w:r>
+        <w:t>(</w:t>
+      </w:r>
+      <w:proofErr w:type="gramEnd"/>
+      <w:r>
+        <w:t>Action):</w:t>
+      </w:r>
+    </w:p>
+    <w:p>
+      <w:pPr>
+        <w:spacing w:after="0"/>
+        <w:ind w:left="2160"/>
+      </w:pPr>
+      <w:r>
+        <w:tab/>
+      </w:r>
+      <w:r>
+        <w:tab/>
+      </w:r>
+      <w:proofErr w:type="spellStart"/>
+      <w:r>
+        <w:t>AudioSource</w:t>
+      </w:r>
+      <w:proofErr w:type="spellEnd"/>
+      <w:r>
+        <w:t xml:space="preserve"> = </w:t>
+      </w:r>
+      <w:proofErr w:type="spellStart"/>
+      <w:proofErr w:type="gramStart"/>
+      <w:r>
+        <w:t>getSoundForAction</w:t>
+      </w:r>
+      <w:proofErr w:type="spellEnd"/>
+      <w:r>
+        <w:t>(</w:t>
+      </w:r>
+      <w:proofErr w:type="gramEnd"/>
+      <w:r>
+        <w:t>Action)</w:t>
+      </w:r>
+    </w:p>
+    <w:p>
+      <w:pPr>
+        <w:spacing w:after="0"/>
+        <w:ind w:left="2160"/>
+      </w:pPr>
+      <w:r>
+        <w:tab/>
+      </w:r>
+      <w:r>
+        <w:tab/>
+      </w:r>
+      <w:proofErr w:type="spellStart"/>
+      <w:proofErr w:type="gramStart"/>
+      <w:r>
+        <w:t>PlaySound</w:t>
+      </w:r>
+      <w:proofErr w:type="spellEnd"/>
+      <w:r>
+        <w:t>(</w:t>
+      </w:r>
+      <w:proofErr w:type="gramEnd"/>
+      <w:r>
+        <w:t>Action)</w:t>
+      </w:r>
+    </w:p>
+    <w:p>
+      <w:pPr>
+        <w:spacing w:after="0"/>
+        <w:ind w:left="2160"/>
+      </w:pPr>
     </w:p>
     <w:p>
       <w:pPr>
@@ -1577,8 +1687,13 @@
           <w:numId w:val="3"/>
         </w:numPr>
       </w:pPr>
-      <w:r>
-        <w:t>ie: Jump sound effect playing during attack animation</w:t>
+      <w:proofErr w:type="spellStart"/>
+      <w:r>
+        <w:t>ie</w:t>
+      </w:r>
+      <w:proofErr w:type="spellEnd"/>
+      <w:r>
+        <w:t>: Jump sound effect playing during attack animation</w:t>
       </w:r>
     </w:p>
     <w:p>
@@ -1705,8 +1820,16 @@
               <w:rPr>
                 <w:bCs/>
               </w:rPr>
-              <w:t>Jump sfx</w:t>
+              <w:t xml:space="preserve">Jump </w:t>
             </w:r>
+            <w:proofErr w:type="spellStart"/>
+            <w:r>
+              <w:rPr>
+                <w:bCs/>
+              </w:rPr>
+              <w:t>sfx</w:t>
+            </w:r>
+            <w:proofErr w:type="spellEnd"/>
           </w:p>
         </w:tc>
         <w:tc>
@@ -1761,8 +1884,16 @@
               <w:rPr>
                 <w:bCs/>
               </w:rPr>
-              <w:t>Attack sfx</w:t>
+              <w:t xml:space="preserve">Attack </w:t>
             </w:r>
+            <w:proofErr w:type="spellStart"/>
+            <w:r>
+              <w:rPr>
+                <w:bCs/>
+              </w:rPr>
+              <w:t>sfx</w:t>
+            </w:r>
+            <w:proofErr w:type="spellEnd"/>
           </w:p>
         </w:tc>
         <w:tc>
@@ -1965,7 +2096,28 @@
               <w:rPr>
                 <w:bCs/>
               </w:rPr>
-              <w:t>The theme changes in a level to help indicate important events.</w:t>
+              <w:t xml:space="preserve">The theme changes </w:t>
+            </w:r>
+            <w:proofErr w:type="gramStart"/>
+            <w:r>
+              <w:rPr>
+                <w:bCs/>
+              </w:rPr>
+              <w:t>in</w:t>
+            </w:r>
+            <w:proofErr w:type="gramEnd"/>
+            <w:r>
+              <w:rPr>
+                <w:bCs/>
+              </w:rPr>
+              <w:t xml:space="preserve"> a level to help indicate important </w:t>
+            </w:r>
+            <w:r>
+              <w:rPr>
+                <w:bCs/>
+              </w:rPr>
+              <w:lastRenderedPageBreak/>
+              <w:t>events.</w:t>
             </w:r>
           </w:p>
         </w:tc>
@@ -1993,7 +2145,6 @@
         </w:numPr>
       </w:pPr>
       <w:r>
-        <w:lastRenderedPageBreak/>
         <w:t>Timeline</w:t>
       </w:r>
       <w:r>
@@ -2037,7 +2188,7 @@
           <v:shape id="_x0000_i1025" type="#_x0000_t75" style="width:278.4pt;height:233.4pt" o:ole="">
             <v:imagedata r:id="rId8" o:title="" cropbottom="23880f" cropleft="13736f" cropright="13405f"/>
           </v:shape>
-          <o:OLEObject Type="Embed" ProgID="Acrobat.Document.DC" ShapeID="_x0000_i1025" DrawAspect="Content" ObjectID="_1800348094" r:id="rId9"/>
+          <o:OLEObject Type="Embed" ProgID="Acrobat.Document.DC" ShapeID="_x0000_i1025" DrawAspect="Content" ObjectID="_1800469140" r:id="rId9"/>
         </w:object>
       </w:r>
     </w:p>
@@ -2047,7 +2198,7 @@
           <v:shape id="_x0000_i1026" type="#_x0000_t75" style="width:475.2pt;height:180.6pt" o:ole="">
             <v:imagedata r:id="rId10" o:title="" cropbottom="33303f"/>
           </v:shape>
-          <o:OLEObject Type="Embed" ProgID="Acrobat.Document.DC" ShapeID="_x0000_i1026" DrawAspect="Content" ObjectID="_1800348095" r:id="rId11"/>
+          <o:OLEObject Type="Embed" ProgID="Acrobat.Document.DC" ShapeID="_x0000_i1026" DrawAspect="Content" ObjectID="_1800469141" r:id="rId11"/>
         </w:object>
       </w:r>
     </w:p>
@@ -2058,7 +2209,7 @@
         </w:rPr>
         <w:lastRenderedPageBreak/>
         <w:drawing>
-          <wp:inline distT="0" distB="0" distL="0" distR="0" wp14:anchorId="3F57B986" wp14:editId="4D0E7474">
+          <wp:inline distT="0" distB="0" distL="0" distR="0" wp14:anchorId="3F57B986" wp14:editId="1BB2BEE9">
             <wp:extent cx="5943600" cy="2534920"/>
             <wp:effectExtent l="0" t="0" r="0" b="0"/>
             <wp:docPr id="485700232" name="Picture 1" descr="A diagram of a computer generated diagram&#10;&#10;Description automatically generated with medium confidence"/>
@@ -2889,7 +3040,6 @@
   <w:style w:type="character" w:default="1" w:styleId="DefaultParagraphFont">
     <w:name w:val="Default Paragraph Font"/>
     <w:uiPriority w:val="1"/>
-    <w:semiHidden/>
     <w:unhideWhenUsed/>
   </w:style>
   <w:style w:type="table" w:default="1" w:styleId="TableNormal">

</xml_diff>